<commit_message>
add missing library to file and correct URL in case docx
</commit_message>
<xml_diff>
--- a/Cases/Fall/I Ok Cupid/okCupid.docx
+++ b/Cases/Fall/I Ok Cupid/okCupid.docx
@@ -1,6 +1,6 @@
 
 <file path=word/document.xml><?xml version="1.0" encoding="utf-8"?>
-<w:document xmlns:wpc="http://schemas.microsoft.com/office/word/2010/wordprocessingCanvas" xmlns:cx="http://schemas.microsoft.com/office/drawing/2014/chartex" xmlns:cx1="http://schemas.microsoft.com/office/drawing/2015/9/8/chartex" xmlns:cx2="http://schemas.microsoft.com/office/drawing/2015/10/21/chartex" xmlns:cx3="http://schemas.microsoft.com/office/drawing/2016/5/9/chartex" xmlns:cx4="http://schemas.microsoft.com/office/drawing/2016/5/10/chartex" xmlns:cx5="http://schemas.microsoft.com/office/drawing/2016/5/11/chartex" xmlns:cx6="http://schemas.microsoft.com/office/drawing/2016/5/12/chartex" xmlns:cx7="http://schemas.microsoft.com/office/drawing/2016/5/13/chartex" xmlns:cx8="http://schemas.microsoft.com/office/drawing/2016/5/14/chartex" xmlns:mc="http://schemas.openxmlformats.org/markup-compatibility/2006" xmlns:aink="http://schemas.microsoft.com/office/drawing/2016/ink" xmlns:am3d="http://schemas.microsoft.com/office/drawing/2017/model3d" xmlns:o="urn:schemas-microsoft-com:office:office" xmlns:oel="http://schemas.microsoft.com/office/2019/extlst" xmlns:r="http://schemas.openxmlformats.org/officeDocument/2006/relationships" xmlns:m="http://schemas.openxmlformats.org/officeDocument/2006/math" xmlns:v="urn:schemas-microsoft-com:vml" xmlns:wp14="http://schemas.microsoft.com/office/word/2010/wordprocessingDrawing" xmlns:wp="http://schemas.openxmlformats.org/drawingml/2006/wordprocessingDrawing" xmlns:w10="urn:schemas-microsoft-com:office:word" xmlns:w="http://schemas.openxmlformats.org/wordprocessingml/2006/main" xmlns:w14="http://schemas.microsoft.com/office/word/2010/wordml" xmlns:w15="http://schemas.microsoft.com/office/word/2012/wordml" xmlns:w16cex="http://schemas.microsoft.com/office/word/2018/wordml/cex" xmlns:w16cid="http://schemas.microsoft.com/office/word/2016/wordml/cid" xmlns:w16="http://schemas.microsoft.com/office/word/2018/wordml" xmlns:w16sdtdh="http://schemas.microsoft.com/office/word/2020/wordml/sdtdatahash" xmlns:w16se="http://schemas.microsoft.com/office/word/2015/wordml/symex" xmlns:wpg="http://schemas.microsoft.com/office/word/2010/wordprocessingGroup" xmlns:wpi="http://schemas.microsoft.com/office/word/2010/wordprocessingInk" xmlns:wne="http://schemas.microsoft.com/office/word/2006/wordml" xmlns:wps="http://schemas.microsoft.com/office/word/2010/wordprocessingShape" mc:Ignorable="w14 w15 w16se w16cid w16 w16cex w16sdtdh wp14">
+<w:document xmlns:wpc="http://schemas.microsoft.com/office/word/2010/wordprocessingCanvas" xmlns:cx="http://schemas.microsoft.com/office/drawing/2014/chartex" xmlns:cx1="http://schemas.microsoft.com/office/drawing/2015/9/8/chartex" xmlns:cx2="http://schemas.microsoft.com/office/drawing/2015/10/21/chartex" xmlns:cx3="http://schemas.microsoft.com/office/drawing/2016/5/9/chartex" xmlns:cx4="http://schemas.microsoft.com/office/drawing/2016/5/10/chartex" xmlns:cx5="http://schemas.microsoft.com/office/drawing/2016/5/11/chartex" xmlns:cx6="http://schemas.microsoft.com/office/drawing/2016/5/12/chartex" xmlns:cx7="http://schemas.microsoft.com/office/drawing/2016/5/13/chartex" xmlns:cx8="http://schemas.microsoft.com/office/drawing/2016/5/14/chartex" xmlns:mc="http://schemas.openxmlformats.org/markup-compatibility/2006" xmlns:aink="http://schemas.microsoft.com/office/drawing/2016/ink" xmlns:am3d="http://schemas.microsoft.com/office/drawing/2017/model3d" xmlns:o="urn:schemas-microsoft-com:office:office" xmlns:oel="http://schemas.microsoft.com/office/2019/extlst" xmlns:r="http://schemas.openxmlformats.org/officeDocument/2006/relationships" xmlns:m="http://schemas.openxmlformats.org/officeDocument/2006/math" xmlns:v="urn:schemas-microsoft-com:vml" xmlns:wp14="http://schemas.microsoft.com/office/word/2010/wordprocessingDrawing" xmlns:wp="http://schemas.openxmlformats.org/drawingml/2006/wordprocessingDrawing" xmlns:w10="urn:schemas-microsoft-com:office:word" xmlns:w="http://schemas.openxmlformats.org/wordprocessingml/2006/main" xmlns:w14="http://schemas.microsoft.com/office/word/2010/wordml" xmlns:w15="http://schemas.microsoft.com/office/word/2012/wordml" xmlns:w16cex="http://schemas.microsoft.com/office/word/2018/wordml/cex" xmlns:w16cid="http://schemas.microsoft.com/office/word/2016/wordml/cid" xmlns:w16="http://schemas.microsoft.com/office/word/2018/wordml" xmlns:w16du="http://schemas.microsoft.com/office/word/2023/wordml/word16du" xmlns:w16sdtdh="http://schemas.microsoft.com/office/word/2020/wordml/sdtdatahash" xmlns:w16se="http://schemas.microsoft.com/office/word/2015/wordml/symex" xmlns:wpg="http://schemas.microsoft.com/office/word/2010/wordprocessingGroup" xmlns:wpi="http://schemas.microsoft.com/office/word/2010/wordprocessingInk" xmlns:wne="http://schemas.microsoft.com/office/word/2006/wordml" xmlns:wps="http://schemas.microsoft.com/office/word/2010/wordprocessingShape" mc:Ignorable="w14 w15 w16se w16cid w16 w16cex w16sdtdh w16du wp14">
   <w:body>
     <w:p>
       <w:pPr>
@@ -290,22 +290,62 @@
     <w:p>
       <w:pPr>
         <w:rPr>
+          <w:rStyle w:val="Hyperlink"/>
+          <w:rFonts w:asciiTheme="minorHAnsi" w:hAnsiTheme="minorHAnsi" w:cstheme="minorHAnsi"/>
+          <w:u w:val="none"/>
+        </w:rPr>
+      </w:pPr>
+      <w:r>
+        <w:rPr>
+          <w:rFonts w:asciiTheme="minorHAnsi" w:hAnsiTheme="minorHAnsi" w:cstheme="minorHAnsi"/>
+        </w:rPr>
+        <w:t>Source:</w:t>
+      </w:r>
+      <w:r>
+        <w:rPr>
+          <w:rFonts w:asciiTheme="minorHAnsi" w:hAnsiTheme="minorHAnsi" w:cstheme="minorHAnsi"/>
+          <w:strike/>
+        </w:rPr>
+        <w:t xml:space="preserve">  </w:t>
+      </w:r>
+      <w:hyperlink r:id="rId9" w:history="1">
+        <w:r>
+          <w:rPr>
+            <w:rStyle w:val="Hyperlink"/>
+            <w:rFonts w:asciiTheme="minorHAnsi" w:hAnsiTheme="minorHAnsi" w:cstheme="minorHAnsi"/>
+            <w:strike/>
+          </w:rPr>
+          <w:t>https://www.researchgate.net/project/The-OKCupid-dataset-A-very-large-public-dataset-of-dating-site-users</w:t>
+        </w:r>
+      </w:hyperlink>
+      <w:r>
+        <w:rPr>
+          <w:rStyle w:val="Hyperlink"/>
+          <w:rFonts w:asciiTheme="minorHAnsi" w:hAnsiTheme="minorHAnsi" w:cstheme="minorHAnsi"/>
+          <w:strike/>
+        </w:rPr>
+        <w:t xml:space="preserve"> </w:t>
+      </w:r>
+      <w:r>
+        <w:rPr>
+          <w:rFonts w:asciiTheme="minorHAnsi" w:hAnsiTheme="minorHAnsi" w:cstheme="minorHAnsi"/>
+        </w:rPr>
+        <w:t>[looks to be deprecated]</w:t>
+      </w:r>
+    </w:p>
+    <w:p>
+      <w:pPr>
+        <w:rPr>
           <w:rFonts w:asciiTheme="minorHAnsi" w:hAnsiTheme="minorHAnsi"/>
         </w:rPr>
       </w:pPr>
-      <w:r>
-        <w:rPr>
-          <w:rFonts w:asciiTheme="minorHAnsi" w:hAnsiTheme="minorHAnsi" w:cstheme="minorHAnsi"/>
-        </w:rPr>
-        <w:t xml:space="preserve">Source:  </w:t>
-      </w:r>
-      <w:hyperlink r:id="rId9" w:history="1">
+      <w:hyperlink r:id="rId10" w:history="1">
         <w:r>
           <w:rPr>
             <w:rStyle w:val="Hyperlink"/>
             <w:rFonts w:asciiTheme="minorHAnsi" w:hAnsiTheme="minorHAnsi"/>
           </w:rPr>
-          <w:t>https://www.researchgate.net/project/The-OKCupid-dataset-A-very-large-public-dataset-of-dating-site-users</w:t>
+          <w:t>https://www.kaggle.com/datasets/andrewmvd/okcupid-profiles</w:t>
         </w:r>
       </w:hyperlink>
     </w:p>
@@ -315,61 +355,68 @@
           <w:rFonts w:asciiTheme="minorHAnsi" w:hAnsiTheme="minorHAnsi"/>
         </w:rPr>
       </w:pPr>
-      <w:r>
-        <w:rPr>
-          <w:rFonts w:asciiTheme="minorHAnsi" w:hAnsiTheme="minorHAnsi"/>
-        </w:rPr>
-        <w:t xml:space="preserve">This data set was scraped from user profiles.  At the time, </w:t>
-      </w:r>
-      <w:proofErr w:type="spellStart"/>
-      <w:r>
-        <w:rPr>
-          <w:rFonts w:asciiTheme="minorHAnsi" w:hAnsiTheme="minorHAnsi"/>
-        </w:rPr>
-        <w:t>OKCupid</w:t>
-      </w:r>
-      <w:proofErr w:type="spellEnd"/>
-      <w:r>
-        <w:rPr>
-          <w:rFonts w:asciiTheme="minorHAnsi" w:hAnsiTheme="minorHAnsi"/>
-        </w:rPr>
-        <w:t xml:space="preserve"> did not authorize the data to be collected.  </w:t>
-      </w:r>
-      <w:r>
-        <w:rPr>
-          <w:rFonts w:asciiTheme="minorHAnsi" w:hAnsiTheme="minorHAnsi"/>
-        </w:rPr>
-        <w:t xml:space="preserve">After the data was released as part of academic literature, the data was authorized to be used by </w:t>
-      </w:r>
-      <w:proofErr w:type="gramStart"/>
-      <w:r>
-        <w:rPr>
-          <w:rFonts w:asciiTheme="minorHAnsi" w:hAnsiTheme="minorHAnsi"/>
-        </w:rPr>
-        <w:t>OKCupid.com .</w:t>
-      </w:r>
-      <w:proofErr w:type="gramEnd"/>
-      <w:r>
-        <w:rPr>
-          <w:rFonts w:asciiTheme="minorHAnsi" w:hAnsiTheme="minorHAnsi"/>
-        </w:rPr>
-        <w:t xml:space="preserve">  </w:t>
-      </w:r>
     </w:p>
     <w:p>
       <w:pPr>
         <w:rPr>
           <w:rFonts w:asciiTheme="minorHAnsi" w:hAnsiTheme="minorHAnsi"/>
-          <w:b/>
-          <w:i/>
         </w:rPr>
       </w:pPr>
       <w:r>
+        <w:rPr>
+          <w:rFonts w:asciiTheme="minorHAnsi" w:hAnsiTheme="minorHAnsi"/>
+        </w:rPr>
+        <w:t xml:space="preserve">This data set was scraped from user profiles.  At the time, </w:t>
+      </w:r>
+      <w:proofErr w:type="spellStart"/>
+      <w:r>
+        <w:rPr>
+          <w:rFonts w:asciiTheme="minorHAnsi" w:hAnsiTheme="minorHAnsi"/>
+        </w:rPr>
+        <w:t>OKCupid</w:t>
+      </w:r>
+      <w:proofErr w:type="spellEnd"/>
+      <w:r>
+        <w:rPr>
+          <w:rFonts w:asciiTheme="minorHAnsi" w:hAnsiTheme="minorHAnsi"/>
+        </w:rPr>
+        <w:t xml:space="preserve"> did not authorize the data to be collected.  </w:t>
+      </w:r>
+      <w:r>
+        <w:rPr>
+          <w:rFonts w:asciiTheme="minorHAnsi" w:hAnsiTheme="minorHAnsi"/>
+        </w:rPr>
+        <w:t xml:space="preserve">After the data was released as part of academic literature, the data was authorized to be used by </w:t>
+      </w:r>
+      <w:proofErr w:type="gramStart"/>
+      <w:r>
+        <w:rPr>
+          <w:rFonts w:asciiTheme="minorHAnsi" w:hAnsiTheme="minorHAnsi"/>
+        </w:rPr>
+        <w:t>OKCupid.com .</w:t>
+      </w:r>
+      <w:proofErr w:type="gramEnd"/>
+      <w:r>
+        <w:rPr>
+          <w:rFonts w:asciiTheme="minorHAnsi" w:hAnsiTheme="minorHAnsi"/>
+        </w:rPr>
+        <w:t xml:space="preserve">  </w:t>
+      </w:r>
+    </w:p>
+    <w:p>
+      <w:pPr>
         <w:rPr>
           <w:rFonts w:asciiTheme="minorHAnsi" w:hAnsiTheme="minorHAnsi"/>
           <w:b/>
           <w:i/>
         </w:rPr>
+      </w:pPr>
+      <w:r>
+        <w:rPr>
+          <w:rFonts w:asciiTheme="minorHAnsi" w:hAnsiTheme="minorHAnsi"/>
+          <w:b/>
+          <w:i/>
+        </w:rPr>
         <w:t>As a result, there is some moral ambiguity related to the use of the dataset.</w:t>
       </w:r>
     </w:p>
@@ -383,6 +430,7 @@
         <w:rPr>
           <w:rFonts w:asciiTheme="minorHAnsi" w:hAnsiTheme="minorHAnsi"/>
         </w:rPr>
+        <w:lastRenderedPageBreak/>
         <w:t>The data set your</w:t>
       </w:r>
       <w:r>
@@ -432,7 +480,6 @@
         <w:rPr>
           <w:rFonts w:asciiTheme="minorHAnsi" w:hAnsiTheme="minorHAnsi"/>
         </w:rPr>
-        <w:lastRenderedPageBreak/>
         <w:t xml:space="preserve">The original data, publication, code, and codebook </w:t>
       </w:r>
       <w:r>
@@ -447,7 +494,7 @@
         </w:rPr>
         <w:t xml:space="preserve"> </w:t>
       </w:r>
-      <w:hyperlink r:id="rId10" w:tgtFrame="_blank" w:history="1">
+      <w:hyperlink r:id="rId11" w:tgtFrame="_blank" w:history="1">
         <w:r>
           <w:t>https://github.com/rudeboybert/JSE_OkCupid</w:t>
         </w:r>
@@ -2821,7 +2868,7 @@
           <w:i/>
         </w:rPr>
       </w:pPr>
-      <w:hyperlink r:id="rId11" w:history="1">
+      <w:hyperlink r:id="rId12" w:history="1">
         <w:r>
           <w:rPr>
             <w:rStyle w:val="Hyperlink"/>
@@ -2843,7 +2890,7 @@
 </file>
 
 <file path=word/endnotes.xml><?xml version="1.0" encoding="utf-8"?>
-<w:endnotes xmlns:wpc="http://schemas.microsoft.com/office/word/2010/wordprocessingCanvas" xmlns:cx="http://schemas.microsoft.com/office/drawing/2014/chartex" xmlns:cx1="http://schemas.microsoft.com/office/drawing/2015/9/8/chartex" xmlns:cx2="http://schemas.microsoft.com/office/drawing/2015/10/21/chartex" xmlns:cx3="http://schemas.microsoft.com/office/drawing/2016/5/9/chartex" xmlns:cx4="http://schemas.microsoft.com/office/drawing/2016/5/10/chartex" xmlns:cx5="http://schemas.microsoft.com/office/drawing/2016/5/11/chartex" xmlns:cx6="http://schemas.microsoft.com/office/drawing/2016/5/12/chartex" xmlns:cx7="http://schemas.microsoft.com/office/drawing/2016/5/13/chartex" xmlns:cx8="http://schemas.microsoft.com/office/drawing/2016/5/14/chartex" xmlns:mc="http://schemas.openxmlformats.org/markup-compatibility/2006" xmlns:aink="http://schemas.microsoft.com/office/drawing/2016/ink" xmlns:am3d="http://schemas.microsoft.com/office/drawing/2017/model3d" xmlns:o="urn:schemas-microsoft-com:office:office" xmlns:oel="http://schemas.microsoft.com/office/2019/extlst" xmlns:r="http://schemas.openxmlformats.org/officeDocument/2006/relationships" xmlns:m="http://schemas.openxmlformats.org/officeDocument/2006/math" xmlns:v="urn:schemas-microsoft-com:vml" xmlns:wp14="http://schemas.microsoft.com/office/word/2010/wordprocessingDrawing" xmlns:wp="http://schemas.openxmlformats.org/drawingml/2006/wordprocessingDrawing" xmlns:w10="urn:schemas-microsoft-com:office:word" xmlns:w="http://schemas.openxmlformats.org/wordprocessingml/2006/main" xmlns:w14="http://schemas.microsoft.com/office/word/2010/wordml" xmlns:w15="http://schemas.microsoft.com/office/word/2012/wordml" xmlns:w16cex="http://schemas.microsoft.com/office/word/2018/wordml/cex" xmlns:w16cid="http://schemas.microsoft.com/office/word/2016/wordml/cid" xmlns:w16="http://schemas.microsoft.com/office/word/2018/wordml" xmlns:w16sdtdh="http://schemas.microsoft.com/office/word/2020/wordml/sdtdatahash" xmlns:w16se="http://schemas.microsoft.com/office/word/2015/wordml/symex" xmlns:wpg="http://schemas.microsoft.com/office/word/2010/wordprocessingGroup" xmlns:wpi="http://schemas.microsoft.com/office/word/2010/wordprocessingInk" xmlns:wne="http://schemas.microsoft.com/office/word/2006/wordml" xmlns:wps="http://schemas.microsoft.com/office/word/2010/wordprocessingShape" mc:Ignorable="w14 w15 w16se w16cid w16 w16cex w16sdtdh wp14">
+<w:endnotes xmlns:wpc="http://schemas.microsoft.com/office/word/2010/wordprocessingCanvas" xmlns:cx="http://schemas.microsoft.com/office/drawing/2014/chartex" xmlns:cx1="http://schemas.microsoft.com/office/drawing/2015/9/8/chartex" xmlns:cx2="http://schemas.microsoft.com/office/drawing/2015/10/21/chartex" xmlns:cx3="http://schemas.microsoft.com/office/drawing/2016/5/9/chartex" xmlns:cx4="http://schemas.microsoft.com/office/drawing/2016/5/10/chartex" xmlns:cx5="http://schemas.microsoft.com/office/drawing/2016/5/11/chartex" xmlns:cx6="http://schemas.microsoft.com/office/drawing/2016/5/12/chartex" xmlns:cx7="http://schemas.microsoft.com/office/drawing/2016/5/13/chartex" xmlns:cx8="http://schemas.microsoft.com/office/drawing/2016/5/14/chartex" xmlns:mc="http://schemas.openxmlformats.org/markup-compatibility/2006" xmlns:aink="http://schemas.microsoft.com/office/drawing/2016/ink" xmlns:am3d="http://schemas.microsoft.com/office/drawing/2017/model3d" xmlns:o="urn:schemas-microsoft-com:office:office" xmlns:oel="http://schemas.microsoft.com/office/2019/extlst" xmlns:r="http://schemas.openxmlformats.org/officeDocument/2006/relationships" xmlns:m="http://schemas.openxmlformats.org/officeDocument/2006/math" xmlns:v="urn:schemas-microsoft-com:vml" xmlns:wp14="http://schemas.microsoft.com/office/word/2010/wordprocessingDrawing" xmlns:wp="http://schemas.openxmlformats.org/drawingml/2006/wordprocessingDrawing" xmlns:w10="urn:schemas-microsoft-com:office:word" xmlns:w="http://schemas.openxmlformats.org/wordprocessingml/2006/main" xmlns:w14="http://schemas.microsoft.com/office/word/2010/wordml" xmlns:w15="http://schemas.microsoft.com/office/word/2012/wordml" xmlns:w16cex="http://schemas.microsoft.com/office/word/2018/wordml/cex" xmlns:w16cid="http://schemas.microsoft.com/office/word/2016/wordml/cid" xmlns:w16="http://schemas.microsoft.com/office/word/2018/wordml" xmlns:w16du="http://schemas.microsoft.com/office/word/2023/wordml/word16du" xmlns:w16sdtdh="http://schemas.microsoft.com/office/word/2020/wordml/sdtdatahash" xmlns:w16se="http://schemas.microsoft.com/office/word/2015/wordml/symex" xmlns:wpg="http://schemas.microsoft.com/office/word/2010/wordprocessingGroup" xmlns:wpi="http://schemas.microsoft.com/office/word/2010/wordprocessingInk" xmlns:wne="http://schemas.microsoft.com/office/word/2006/wordml" xmlns:wps="http://schemas.microsoft.com/office/word/2010/wordprocessingShape" mc:Ignorable="w14 w15 w16se w16cid w16 w16cex w16sdtdh w16du wp14">
   <w:endnote w:type="separator" w:id="-1">
     <w:p>
       <w:pPr>
@@ -2868,7 +2915,7 @@
 </file>
 
 <file path=word/footnotes.xml><?xml version="1.0" encoding="utf-8"?>
-<w:footnotes xmlns:wpc="http://schemas.microsoft.com/office/word/2010/wordprocessingCanvas" xmlns:cx="http://schemas.microsoft.com/office/drawing/2014/chartex" xmlns:cx1="http://schemas.microsoft.com/office/drawing/2015/9/8/chartex" xmlns:cx2="http://schemas.microsoft.com/office/drawing/2015/10/21/chartex" xmlns:cx3="http://schemas.microsoft.com/office/drawing/2016/5/9/chartex" xmlns:cx4="http://schemas.microsoft.com/office/drawing/2016/5/10/chartex" xmlns:cx5="http://schemas.microsoft.com/office/drawing/2016/5/11/chartex" xmlns:cx6="http://schemas.microsoft.com/office/drawing/2016/5/12/chartex" xmlns:cx7="http://schemas.microsoft.com/office/drawing/2016/5/13/chartex" xmlns:cx8="http://schemas.microsoft.com/office/drawing/2016/5/14/chartex" xmlns:mc="http://schemas.openxmlformats.org/markup-compatibility/2006" xmlns:aink="http://schemas.microsoft.com/office/drawing/2016/ink" xmlns:am3d="http://schemas.microsoft.com/office/drawing/2017/model3d" xmlns:o="urn:schemas-microsoft-com:office:office" xmlns:oel="http://schemas.microsoft.com/office/2019/extlst" xmlns:r="http://schemas.openxmlformats.org/officeDocument/2006/relationships" xmlns:m="http://schemas.openxmlformats.org/officeDocument/2006/math" xmlns:v="urn:schemas-microsoft-com:vml" xmlns:wp14="http://schemas.microsoft.com/office/word/2010/wordprocessingDrawing" xmlns:wp="http://schemas.openxmlformats.org/drawingml/2006/wordprocessingDrawing" xmlns:w10="urn:schemas-microsoft-com:office:word" xmlns:w="http://schemas.openxmlformats.org/wordprocessingml/2006/main" xmlns:w14="http://schemas.microsoft.com/office/word/2010/wordml" xmlns:w15="http://schemas.microsoft.com/office/word/2012/wordml" xmlns:w16cex="http://schemas.microsoft.com/office/word/2018/wordml/cex" xmlns:w16cid="http://schemas.microsoft.com/office/word/2016/wordml/cid" xmlns:w16="http://schemas.microsoft.com/office/word/2018/wordml" xmlns:w16sdtdh="http://schemas.microsoft.com/office/word/2020/wordml/sdtdatahash" xmlns:w16se="http://schemas.microsoft.com/office/word/2015/wordml/symex" xmlns:wpg="http://schemas.microsoft.com/office/word/2010/wordprocessingGroup" xmlns:wpi="http://schemas.microsoft.com/office/word/2010/wordprocessingInk" xmlns:wne="http://schemas.microsoft.com/office/word/2006/wordml" xmlns:wps="http://schemas.microsoft.com/office/word/2010/wordprocessingShape" mc:Ignorable="w14 w15 w16se w16cid w16 w16cex w16sdtdh wp14">
+<w:footnotes xmlns:wpc="http://schemas.microsoft.com/office/word/2010/wordprocessingCanvas" xmlns:cx="http://schemas.microsoft.com/office/drawing/2014/chartex" xmlns:cx1="http://schemas.microsoft.com/office/drawing/2015/9/8/chartex" xmlns:cx2="http://schemas.microsoft.com/office/drawing/2015/10/21/chartex" xmlns:cx3="http://schemas.microsoft.com/office/drawing/2016/5/9/chartex" xmlns:cx4="http://schemas.microsoft.com/office/drawing/2016/5/10/chartex" xmlns:cx5="http://schemas.microsoft.com/office/drawing/2016/5/11/chartex" xmlns:cx6="http://schemas.microsoft.com/office/drawing/2016/5/12/chartex" xmlns:cx7="http://schemas.microsoft.com/office/drawing/2016/5/13/chartex" xmlns:cx8="http://schemas.microsoft.com/office/drawing/2016/5/14/chartex" xmlns:mc="http://schemas.openxmlformats.org/markup-compatibility/2006" xmlns:aink="http://schemas.microsoft.com/office/drawing/2016/ink" xmlns:am3d="http://schemas.microsoft.com/office/drawing/2017/model3d" xmlns:o="urn:schemas-microsoft-com:office:office" xmlns:oel="http://schemas.microsoft.com/office/2019/extlst" xmlns:r="http://schemas.openxmlformats.org/officeDocument/2006/relationships" xmlns:m="http://schemas.openxmlformats.org/officeDocument/2006/math" xmlns:v="urn:schemas-microsoft-com:vml" xmlns:wp14="http://schemas.microsoft.com/office/word/2010/wordprocessingDrawing" xmlns:wp="http://schemas.openxmlformats.org/drawingml/2006/wordprocessingDrawing" xmlns:w10="urn:schemas-microsoft-com:office:word" xmlns:w="http://schemas.openxmlformats.org/wordprocessingml/2006/main" xmlns:w14="http://schemas.microsoft.com/office/word/2010/wordml" xmlns:w15="http://schemas.microsoft.com/office/word/2012/wordml" xmlns:w16cex="http://schemas.microsoft.com/office/word/2018/wordml/cex" xmlns:w16cid="http://schemas.microsoft.com/office/word/2016/wordml/cid" xmlns:w16="http://schemas.microsoft.com/office/word/2018/wordml" xmlns:w16du="http://schemas.microsoft.com/office/word/2023/wordml/word16du" xmlns:w16sdtdh="http://schemas.microsoft.com/office/word/2020/wordml/sdtdatahash" xmlns:w16se="http://schemas.microsoft.com/office/word/2015/wordml/symex" xmlns:wpg="http://schemas.microsoft.com/office/word/2010/wordprocessingGroup" xmlns:wpi="http://schemas.microsoft.com/office/word/2010/wordprocessingInk" xmlns:wne="http://schemas.microsoft.com/office/word/2006/wordml" xmlns:wps="http://schemas.microsoft.com/office/word/2010/wordprocessingShape" mc:Ignorable="w14 w15 w16se w16cid w16 w16cex w16sdtdh w16du wp14">
   <w:footnote w:type="separator" w:id="-1">
     <w:p>
       <w:pPr>
@@ -2893,7 +2940,7 @@
 </file>
 
 <file path=word/numbering.xml><?xml version="1.0" encoding="utf-8"?>
-<w:numbering xmlns:wpc="http://schemas.microsoft.com/office/word/2010/wordprocessingCanvas" xmlns:cx="http://schemas.microsoft.com/office/drawing/2014/chartex" xmlns:cx1="http://schemas.microsoft.com/office/drawing/2015/9/8/chartex" xmlns:cx2="http://schemas.microsoft.com/office/drawing/2015/10/21/chartex" xmlns:cx3="http://schemas.microsoft.com/office/drawing/2016/5/9/chartex" xmlns:cx4="http://schemas.microsoft.com/office/drawing/2016/5/10/chartex" xmlns:cx5="http://schemas.microsoft.com/office/drawing/2016/5/11/chartex" xmlns:cx6="http://schemas.microsoft.com/office/drawing/2016/5/12/chartex" xmlns:cx7="http://schemas.microsoft.com/office/drawing/2016/5/13/chartex" xmlns:cx8="http://schemas.microsoft.com/office/drawing/2016/5/14/chartex" xmlns:mc="http://schemas.openxmlformats.org/markup-compatibility/2006" xmlns:aink="http://schemas.microsoft.com/office/drawing/2016/ink" xmlns:am3d="http://schemas.microsoft.com/office/drawing/2017/model3d" xmlns:o="urn:schemas-microsoft-com:office:office" xmlns:oel="http://schemas.microsoft.com/office/2019/extlst" xmlns:r="http://schemas.openxmlformats.org/officeDocument/2006/relationships" xmlns:m="http://schemas.openxmlformats.org/officeDocument/2006/math" xmlns:v="urn:schemas-microsoft-com:vml" xmlns:wp14="http://schemas.microsoft.com/office/word/2010/wordprocessingDrawing" xmlns:wp="http://schemas.openxmlformats.org/drawingml/2006/wordprocessingDrawing" xmlns:w10="urn:schemas-microsoft-com:office:word" xmlns:w="http://schemas.openxmlformats.org/wordprocessingml/2006/main" xmlns:w14="http://schemas.microsoft.com/office/word/2010/wordml" xmlns:w15="http://schemas.microsoft.com/office/word/2012/wordml" xmlns:w16cex="http://schemas.microsoft.com/office/word/2018/wordml/cex" xmlns:w16cid="http://schemas.microsoft.com/office/word/2016/wordml/cid" xmlns:w16="http://schemas.microsoft.com/office/word/2018/wordml" xmlns:w16sdtdh="http://schemas.microsoft.com/office/word/2020/wordml/sdtdatahash" xmlns:w16se="http://schemas.microsoft.com/office/word/2015/wordml/symex" xmlns:wpg="http://schemas.microsoft.com/office/word/2010/wordprocessingGroup" xmlns:wpi="http://schemas.microsoft.com/office/word/2010/wordprocessingInk" xmlns:wne="http://schemas.microsoft.com/office/word/2006/wordml" xmlns:wps="http://schemas.microsoft.com/office/word/2010/wordprocessingShape" mc:Ignorable="w14 w15 w16se w16cid w16 w16cex w16sdtdh wp14">
+<w:numbering xmlns:wpc="http://schemas.microsoft.com/office/word/2010/wordprocessingCanvas" xmlns:cx="http://schemas.microsoft.com/office/drawing/2014/chartex" xmlns:cx1="http://schemas.microsoft.com/office/drawing/2015/9/8/chartex" xmlns:cx2="http://schemas.microsoft.com/office/drawing/2015/10/21/chartex" xmlns:cx3="http://schemas.microsoft.com/office/drawing/2016/5/9/chartex" xmlns:cx4="http://schemas.microsoft.com/office/drawing/2016/5/10/chartex" xmlns:cx5="http://schemas.microsoft.com/office/drawing/2016/5/11/chartex" xmlns:cx6="http://schemas.microsoft.com/office/drawing/2016/5/12/chartex" xmlns:cx7="http://schemas.microsoft.com/office/drawing/2016/5/13/chartex" xmlns:cx8="http://schemas.microsoft.com/office/drawing/2016/5/14/chartex" xmlns:mc="http://schemas.openxmlformats.org/markup-compatibility/2006" xmlns:aink="http://schemas.microsoft.com/office/drawing/2016/ink" xmlns:am3d="http://schemas.microsoft.com/office/drawing/2017/model3d" xmlns:o="urn:schemas-microsoft-com:office:office" xmlns:oel="http://schemas.microsoft.com/office/2019/extlst" xmlns:r="http://schemas.openxmlformats.org/officeDocument/2006/relationships" xmlns:m="http://schemas.openxmlformats.org/officeDocument/2006/math" xmlns:v="urn:schemas-microsoft-com:vml" xmlns:wp14="http://schemas.microsoft.com/office/word/2010/wordprocessingDrawing" xmlns:wp="http://schemas.openxmlformats.org/drawingml/2006/wordprocessingDrawing" xmlns:w10="urn:schemas-microsoft-com:office:word" xmlns:w="http://schemas.openxmlformats.org/wordprocessingml/2006/main" xmlns:w14="http://schemas.microsoft.com/office/word/2010/wordml" xmlns:w15="http://schemas.microsoft.com/office/word/2012/wordml" xmlns:w16cex="http://schemas.microsoft.com/office/word/2018/wordml/cex" xmlns:w16cid="http://schemas.microsoft.com/office/word/2016/wordml/cid" xmlns:w16="http://schemas.microsoft.com/office/word/2018/wordml" xmlns:w16du="http://schemas.microsoft.com/office/word/2023/wordml/word16du" xmlns:w16sdtdh="http://schemas.microsoft.com/office/word/2020/wordml/sdtdatahash" xmlns:w16se="http://schemas.microsoft.com/office/word/2015/wordml/symex" xmlns:wpg="http://schemas.microsoft.com/office/word/2010/wordprocessingGroup" xmlns:wpi="http://schemas.microsoft.com/office/word/2010/wordprocessingInk" xmlns:wne="http://schemas.microsoft.com/office/word/2006/wordml" xmlns:wps="http://schemas.microsoft.com/office/word/2010/wordprocessingShape" mc:Ignorable="w14 w15 w16se w16cid w16 w16cex w16sdtdh w16du wp14">
   <w:abstractNum w:abstractNumId="0" w15:restartNumberingAfterBreak="0">
     <w:nsid w:val="10832053"/>
     <w:multiLevelType w:val="hybridMultilevel"/>
@@ -3014,7 +3061,7 @@
 </file>
 
 <file path=word/styles.xml><?xml version="1.0" encoding="utf-8"?>
-<w:styles xmlns:mc="http://schemas.openxmlformats.org/markup-compatibility/2006" xmlns:r="http://schemas.openxmlformats.org/officeDocument/2006/relationships" xmlns:w="http://schemas.openxmlformats.org/wordprocessingml/2006/main" xmlns:w14="http://schemas.microsoft.com/office/word/2010/wordml" xmlns:w15="http://schemas.microsoft.com/office/word/2012/wordml" xmlns:w16cex="http://schemas.microsoft.com/office/word/2018/wordml/cex" xmlns:w16cid="http://schemas.microsoft.com/office/word/2016/wordml/cid" xmlns:w16="http://schemas.microsoft.com/office/word/2018/wordml" xmlns:w16sdtdh="http://schemas.microsoft.com/office/word/2020/wordml/sdtdatahash" xmlns:w16se="http://schemas.microsoft.com/office/word/2015/wordml/symex" mc:Ignorable="w14 w15 w16se w16cid w16 w16cex w16sdtdh">
+<w:styles xmlns:mc="http://schemas.openxmlformats.org/markup-compatibility/2006" xmlns:r="http://schemas.openxmlformats.org/officeDocument/2006/relationships" xmlns:w="http://schemas.openxmlformats.org/wordprocessingml/2006/main" xmlns:w14="http://schemas.microsoft.com/office/word/2010/wordml" xmlns:w15="http://schemas.microsoft.com/office/word/2012/wordml" xmlns:w16cex="http://schemas.microsoft.com/office/word/2018/wordml/cex" xmlns:w16cid="http://schemas.microsoft.com/office/word/2016/wordml/cid" xmlns:w16="http://schemas.microsoft.com/office/word/2018/wordml" xmlns:w16du="http://schemas.microsoft.com/office/word/2023/wordml/word16du" xmlns:w16sdtdh="http://schemas.microsoft.com/office/word/2020/wordml/sdtdatahash" xmlns:w16se="http://schemas.microsoft.com/office/word/2015/wordml/symex" mc:Ignorable="w14 w15 w16se w16cid w16 w16cex w16sdtdh w16du">
   <w:docDefaults>
     <w:rPrDefault>
       <w:rPr>
@@ -3669,6 +3716,18 @@
       <w:szCs w:val="24"/>
     </w:rPr>
   </w:style>
+  <w:style w:type="character" w:styleId="UnresolvedMention">
+    <w:name w:val="Unresolved Mention"/>
+    <w:basedOn w:val="DefaultParagraphFont"/>
+    <w:uiPriority w:val="99"/>
+    <w:semiHidden/>
+    <w:unhideWhenUsed/>
+    <w:rsid w:val="003708FA"/>
+    <w:rPr>
+      <w:color w:val="605E5C"/>
+      <w:shd w:val="clear" w:color="auto" w:fill="E1DFDD"/>
+    </w:rPr>
+  </w:style>
 </w:styles>
 </file>
 

</xml_diff>